<commit_message>
Verbesserung Abschlussbericht und Hinzufügen eines Setup als Hilfestellung
</commit_message>
<xml_diff>
--- a/Dokumente/Abschlussbericht.docx
+++ b/Dokumente/Abschlussbericht.docx
@@ -28,50 +28,43 @@
     </w:p>
     <w:p>
       <w:r>
-        <w:t>Es gab Probleme beim Senden des aktuellen Zeitpunktes von der App zum Server. Der Android Emulator und der Java Server hatten verschieden</w:t>
+        <w:t xml:space="preserve">Es gab Probleme beim Senden des aktuellen Zeitpunktes von der App zum Server. Der Android Emulator und der Java Server hatten verschiedene Zeitzonen eingestellt, weswegen der gesendete </w:t>
+      </w:r>
+      <w:proofErr w:type="spellStart"/>
+      <w:r>
+        <w:t>Timestamp</w:t>
+      </w:r>
+      <w:proofErr w:type="spellEnd"/>
+      <w:r>
+        <w:t xml:space="preserve"> am Server anders interpretiert wurde als am Emulator.</w:t>
+      </w:r>
+    </w:p>
+    <w:p>
+      <w:pPr>
+        <w:pStyle w:val="berschrift3"/>
+      </w:pPr>
+      <w:r>
+        <w:t>Lösung</w:t>
+      </w:r>
+    </w:p>
+    <w:p>
+      <w:r>
+        <w:t>In der App wird, vor dem Senden von Zeitdaten, die Zeitzone auf die Zeitzone des Servers gesetzt</w:t>
+      </w:r>
+      <w:r>
+        <w:t xml:space="preserve"> („</w:t>
+      </w:r>
+      <w:r>
+        <w:t>Europe</w:t>
+      </w:r>
+      <w:r>
+        <w:t>/</w:t>
+      </w:r>
+      <w:r>
+        <w:t>Vienna</w:t>
       </w:r>
       <w:bookmarkStart w:id="0" w:name="_GoBack"/>
       <w:bookmarkEnd w:id="0"/>
-      <w:r>
-        <w:t xml:space="preserve">e Zeitzonen eingestellt, weswegen der gesendete </w:t>
-      </w:r>
-      <w:proofErr w:type="spellStart"/>
-      <w:r>
-        <w:t>Timestamp</w:t>
-      </w:r>
-      <w:proofErr w:type="spellEnd"/>
-      <w:r>
-        <w:t xml:space="preserve"> am Server anders interpretiert wurde als am Emulator.</w:t>
-      </w:r>
-    </w:p>
-    <w:p>
-      <w:pPr>
-        <w:pStyle w:val="berschrift3"/>
-      </w:pPr>
-      <w:r>
-        <w:t>Lösung</w:t>
-      </w:r>
-    </w:p>
-    <w:p>
-      <w:r>
-        <w:t>In der App wird, vor dem Senden von Zeitdaten, die Zeitzone auf die Zeitzone des Servers gesetzt</w:t>
-      </w:r>
-      <w:r>
-        <w:t xml:space="preserve"> („</w:t>
-      </w:r>
-      <w:proofErr w:type="spellStart"/>
-      <w:r>
-        <w:t>Atlantic</w:t>
-      </w:r>
-      <w:proofErr w:type="spellEnd"/>
-      <w:r>
-        <w:t>/</w:t>
-      </w:r>
-      <w:proofErr w:type="spellStart"/>
-      <w:r>
-        <w:t>Canary</w:t>
-      </w:r>
-      <w:proofErr w:type="spellEnd"/>
       <w:r>
         <w:t>“)</w:t>
       </w:r>

</xml_diff>